<commit_message>
modification rappor sem 5, gannt et journal
</commit_message>
<xml_diff>
--- a/Deposer par Moodle/Semaine 5/Journal-Dylan.docx
+++ b/Deposer par Moodle/Semaine 5/Journal-Dylan.docx
@@ -1,10 +1,10 @@
 
 <file path=word/document.xml><?xml version="1.0" encoding="utf-8"?>
-<w:document xmlns:wpc="http://schemas.microsoft.com/office/word/2010/wordprocessingCanvas" xmlns:cx="http://schemas.microsoft.com/office/drawing/2014/chartex" xmlns:cx1="http://schemas.microsoft.com/office/drawing/2015/9/8/chartex" xmlns:cx2="http://schemas.microsoft.com/office/drawing/2015/10/21/chartex" xmlns:cx3="http://schemas.microsoft.com/office/drawing/2016/5/9/chartex" xmlns:cx4="http://schemas.microsoft.com/office/drawing/2016/5/10/chartex" xmlns:cx5="http://schemas.microsoft.com/office/drawing/2016/5/11/chartex" xmlns:cx6="http://schemas.microsoft.com/office/drawing/2016/5/12/chartex" xmlns:cx7="http://schemas.microsoft.com/office/drawing/2016/5/13/chartex" xmlns:cx8="http://schemas.microsoft.com/office/drawing/2016/5/14/chartex" xmlns:mc="http://schemas.openxmlformats.org/markup-compatibility/2006" xmlns:aink="http://schemas.microsoft.com/office/drawing/2016/ink" xmlns:am3d="http://schemas.microsoft.com/office/drawing/2017/model3d" xmlns:o="urn:schemas-microsoft-com:office:office" xmlns:r="http://schemas.openxmlformats.org/officeDocument/2006/relationships" xmlns:m="http://schemas.openxmlformats.org/officeDocument/2006/math" xmlns:v="urn:schemas-microsoft-com:vml" xmlns:wp14="http://schemas.microsoft.com/office/word/2010/wordprocessingDrawing" xmlns:wp="http://schemas.openxmlformats.org/drawingml/2006/wordprocessingDrawing" xmlns:w10="urn:schemas-microsoft-com:office:word" xmlns:w="http://schemas.openxmlformats.org/wordprocessingml/2006/main" xmlns:w14="http://schemas.microsoft.com/office/word/2010/wordml" xmlns:w15="http://schemas.microsoft.com/office/word/2012/wordml" xmlns:w16cid="http://schemas.microsoft.com/office/word/2016/wordml/cid" xmlns:w16se="http://schemas.microsoft.com/office/word/2015/wordml/symex" xmlns:wpg="http://schemas.microsoft.com/office/word/2010/wordprocessingGroup" xmlns:wpi="http://schemas.microsoft.com/office/word/2010/wordprocessingInk" xmlns:wne="http://schemas.microsoft.com/office/word/2006/wordml" xmlns:wps="http://schemas.microsoft.com/office/word/2010/wordprocessingShape" mc:Ignorable="w14 w15 w16se w16cid wp14">
+<w:document xmlns:wpc="http://schemas.microsoft.com/office/word/2010/wordprocessingCanvas" xmlns:mc="http://schemas.openxmlformats.org/markup-compatibility/2006" xmlns:o="urn:schemas-microsoft-com:office:office" xmlns:r="http://schemas.openxmlformats.org/officeDocument/2006/relationships" xmlns:m="http://schemas.openxmlformats.org/officeDocument/2006/math" xmlns:v="urn:schemas-microsoft-com:vml" xmlns:wp14="http://schemas.microsoft.com/office/word/2010/wordprocessingDrawing" xmlns:wp="http://schemas.openxmlformats.org/drawingml/2006/wordprocessingDrawing" xmlns:w10="urn:schemas-microsoft-com:office:word" xmlns:w="http://schemas.openxmlformats.org/wordprocessingml/2006/main" xmlns:w14="http://schemas.microsoft.com/office/word/2010/wordml" xmlns:w15="http://schemas.microsoft.com/office/word/2012/wordml" xmlns:wpg="http://schemas.microsoft.com/office/word/2010/wordprocessingGroup" xmlns:wpi="http://schemas.microsoft.com/office/word/2010/wordprocessingInk" xmlns:wne="http://schemas.microsoft.com/office/word/2006/wordml" xmlns:wps="http://schemas.microsoft.com/office/word/2010/wordprocessingShape" mc:Ignorable="w14 w15 wp14">
   <w:body>
     <w:p>
       <w:pPr>
-        <w:pStyle w:val="Titre1"/>
+        <w:pStyle w:val="Heading1"/>
       </w:pPr>
       <w:r>
         <w:t>Semaine</w:t>
@@ -18,7 +18,7 @@
     </w:p>
     <w:p>
       <w:pPr>
-        <w:pStyle w:val="Titre2"/>
+        <w:pStyle w:val="Heading2"/>
       </w:pPr>
       <w:r>
         <w:t>Lundi</w:t>
@@ -26,7 +26,7 @@
     </w:p>
     <w:p>
       <w:pPr>
-        <w:pStyle w:val="Titre2"/>
+        <w:pStyle w:val="Heading2"/>
       </w:pPr>
       <w:r>
         <w:t>Mardi</w:t>
@@ -34,7 +34,7 @@
     </w:p>
     <w:p>
       <w:pPr>
-        <w:pStyle w:val="Titre2"/>
+        <w:pStyle w:val="Heading2"/>
       </w:pPr>
       <w:r>
         <w:t>Mercredi</w:t>
@@ -42,7 +42,7 @@
     </w:p>
     <w:p>
       <w:pPr>
-        <w:pStyle w:val="Titre2"/>
+        <w:pStyle w:val="Heading2"/>
       </w:pPr>
       <w:r>
         <w:t>Jeudi</w:t>
@@ -55,7 +55,23 @@
     </w:p>
     <w:p>
       <w:r>
-        <w:t>Configuration du Synology Drive de Osama (10min)</w:t>
+        <w:t xml:space="preserve">Configuration du </w:t>
+      </w:r>
+      <w:proofErr w:type="spellStart"/>
+      <w:r>
+        <w:t>Synology</w:t>
+      </w:r>
+      <w:proofErr w:type="spellEnd"/>
+      <w:r>
+        <w:t xml:space="preserve"> Drive </w:t>
+      </w:r>
+      <w:proofErr w:type="gramStart"/>
+      <w:r>
+        <w:t>de Osama</w:t>
+      </w:r>
+      <w:proofErr w:type="gramEnd"/>
+      <w:r>
+        <w:t xml:space="preserve"> (10min)</w:t>
       </w:r>
     </w:p>
     <w:p>
@@ -74,41 +90,59 @@
       </w:r>
       <w:r>
         <w:t xml:space="preserve"> (10min)</w:t>
+      </w:r>
+    </w:p>
+    <w:p>
+      <w:pPr>
+        <w:pStyle w:val="Heading2"/>
+      </w:pPr>
+      <w:r>
+        <w:t>Vendredi</w:t>
+      </w:r>
+    </w:p>
+    <w:p>
+      <w:pPr>
+        <w:pStyle w:val="Heading2"/>
+      </w:pPr>
+      <w:r>
+        <w:t xml:space="preserve">Samedi </w:t>
+      </w:r>
+    </w:p>
+    <w:p>
+      <w:pPr>
+        <w:pStyle w:val="Heading2"/>
+      </w:pPr>
+      <w:r>
+        <w:t>Dimanche</w:t>
+      </w:r>
+    </w:p>
+    <w:p>
+      <w:r>
+        <w:t>Modifier le Gantt (10min)</w:t>
+      </w:r>
+    </w:p>
+    <w:p>
+      <w:r>
+        <w:t xml:space="preserve">Vérification de la partie </w:t>
+      </w:r>
+      <w:proofErr w:type="gramStart"/>
+      <w:r>
+        <w:t>de Osama</w:t>
+      </w:r>
+      <w:proofErr w:type="gramEnd"/>
+      <w:r>
+        <w:t xml:space="preserve"> (10min)</w:t>
+      </w:r>
+    </w:p>
+    <w:p>
+      <w:pPr>
+        <w:pStyle w:val="Heading1"/>
+      </w:pPr>
+      <w:r>
+        <w:t>Problèmes Rencontrés</w:t>
       </w:r>
       <w:bookmarkStart w:id="0" w:name="_GoBack"/>
       <w:bookmarkEnd w:id="0"/>
-    </w:p>
-    <w:p>
-      <w:pPr>
-        <w:pStyle w:val="Titre2"/>
-      </w:pPr>
-      <w:r>
-        <w:t>Vendredi</w:t>
-      </w:r>
-    </w:p>
-    <w:p>
-      <w:pPr>
-        <w:pStyle w:val="Titre2"/>
-      </w:pPr>
-      <w:r>
-        <w:t xml:space="preserve">Samedi </w:t>
-      </w:r>
-    </w:p>
-    <w:p>
-      <w:pPr>
-        <w:pStyle w:val="Titre2"/>
-      </w:pPr>
-      <w:r>
-        <w:t>Dimanche</w:t>
-      </w:r>
-    </w:p>
-    <w:p>
-      <w:pPr>
-        <w:pStyle w:val="Titre1"/>
-      </w:pPr>
-      <w:r>
-        <w:t>Problèmes Rencontrés</w:t>
-      </w:r>
     </w:p>
     <w:sectPr>
       <w:headerReference w:type="default" r:id="rId7"/>
@@ -123,7 +157,7 @@
 </file>
 
 <file path=word/endnotes.xml><?xml version="1.0" encoding="utf-8"?>
-<w:endnotes xmlns:wpc="http://schemas.microsoft.com/office/word/2010/wordprocessingCanvas" xmlns:cx="http://schemas.microsoft.com/office/drawing/2014/chartex" xmlns:cx1="http://schemas.microsoft.com/office/drawing/2015/9/8/chartex" xmlns:cx2="http://schemas.microsoft.com/office/drawing/2015/10/21/chartex" xmlns:cx3="http://schemas.microsoft.com/office/drawing/2016/5/9/chartex" xmlns:cx4="http://schemas.microsoft.com/office/drawing/2016/5/10/chartex" xmlns:cx5="http://schemas.microsoft.com/office/drawing/2016/5/11/chartex" xmlns:cx6="http://schemas.microsoft.com/office/drawing/2016/5/12/chartex" xmlns:cx7="http://schemas.microsoft.com/office/drawing/2016/5/13/chartex" xmlns:cx8="http://schemas.microsoft.com/office/drawing/2016/5/14/chartex" xmlns:mc="http://schemas.openxmlformats.org/markup-compatibility/2006" xmlns:aink="http://schemas.microsoft.com/office/drawing/2016/ink" xmlns:am3d="http://schemas.microsoft.com/office/drawing/2017/model3d" xmlns:o="urn:schemas-microsoft-com:office:office" xmlns:r="http://schemas.openxmlformats.org/officeDocument/2006/relationships" xmlns:m="http://schemas.openxmlformats.org/officeDocument/2006/math" xmlns:v="urn:schemas-microsoft-com:vml" xmlns:wp14="http://schemas.microsoft.com/office/word/2010/wordprocessingDrawing" xmlns:wp="http://schemas.openxmlformats.org/drawingml/2006/wordprocessingDrawing" xmlns:w10="urn:schemas-microsoft-com:office:word" xmlns:w="http://schemas.openxmlformats.org/wordprocessingml/2006/main" xmlns:w14="http://schemas.microsoft.com/office/word/2010/wordml" xmlns:w15="http://schemas.microsoft.com/office/word/2012/wordml" xmlns:w16cid="http://schemas.microsoft.com/office/word/2016/wordml/cid" xmlns:w16se="http://schemas.microsoft.com/office/word/2015/wordml/symex" xmlns:wpg="http://schemas.microsoft.com/office/word/2010/wordprocessingGroup" xmlns:wpi="http://schemas.microsoft.com/office/word/2010/wordprocessingInk" xmlns:wne="http://schemas.microsoft.com/office/word/2006/wordml" xmlns:wps="http://schemas.microsoft.com/office/word/2010/wordprocessingShape" mc:Ignorable="w14 w15 w16se w16cid wp14">
+<w:endnotes xmlns:wpc="http://schemas.microsoft.com/office/word/2010/wordprocessingCanvas" xmlns:mc="http://schemas.openxmlformats.org/markup-compatibility/2006" xmlns:o="urn:schemas-microsoft-com:office:office" xmlns:r="http://schemas.openxmlformats.org/officeDocument/2006/relationships" xmlns:m="http://schemas.openxmlformats.org/officeDocument/2006/math" xmlns:v="urn:schemas-microsoft-com:vml" xmlns:wp14="http://schemas.microsoft.com/office/word/2010/wordprocessingDrawing" xmlns:wp="http://schemas.openxmlformats.org/drawingml/2006/wordprocessingDrawing" xmlns:w10="urn:schemas-microsoft-com:office:word" xmlns:w="http://schemas.openxmlformats.org/wordprocessingml/2006/main" xmlns:w14="http://schemas.microsoft.com/office/word/2010/wordml" xmlns:w15="http://schemas.microsoft.com/office/word/2012/wordml" xmlns:wpg="http://schemas.microsoft.com/office/word/2010/wordprocessingGroup" xmlns:wpi="http://schemas.microsoft.com/office/word/2010/wordprocessingInk" xmlns:wne="http://schemas.microsoft.com/office/word/2006/wordml" xmlns:wps="http://schemas.microsoft.com/office/word/2010/wordprocessingShape" mc:Ignorable="w14 w15 wp14">
   <w:endnote w:type="separator" w:id="-1">
     <w:p>
       <w:r>
@@ -142,10 +176,10 @@
 </file>
 
 <file path=word/footer1.xml><?xml version="1.0" encoding="utf-8"?>
-<w:ftr xmlns:wpc="http://schemas.microsoft.com/office/word/2010/wordprocessingCanvas" xmlns:cx="http://schemas.microsoft.com/office/drawing/2014/chartex" xmlns:cx1="http://schemas.microsoft.com/office/drawing/2015/9/8/chartex" xmlns:cx2="http://schemas.microsoft.com/office/drawing/2015/10/21/chartex" xmlns:cx3="http://schemas.microsoft.com/office/drawing/2016/5/9/chartex" xmlns:cx4="http://schemas.microsoft.com/office/drawing/2016/5/10/chartex" xmlns:cx5="http://schemas.microsoft.com/office/drawing/2016/5/11/chartex" xmlns:cx6="http://schemas.microsoft.com/office/drawing/2016/5/12/chartex" xmlns:cx7="http://schemas.microsoft.com/office/drawing/2016/5/13/chartex" xmlns:cx8="http://schemas.microsoft.com/office/drawing/2016/5/14/chartex" xmlns:mc="http://schemas.openxmlformats.org/markup-compatibility/2006" xmlns:aink="http://schemas.microsoft.com/office/drawing/2016/ink" xmlns:am3d="http://schemas.microsoft.com/office/drawing/2017/model3d" xmlns:o="urn:schemas-microsoft-com:office:office" xmlns:r="http://schemas.openxmlformats.org/officeDocument/2006/relationships" xmlns:m="http://schemas.openxmlformats.org/officeDocument/2006/math" xmlns:v="urn:schemas-microsoft-com:vml" xmlns:wp14="http://schemas.microsoft.com/office/word/2010/wordprocessingDrawing" xmlns:wp="http://schemas.openxmlformats.org/drawingml/2006/wordprocessingDrawing" xmlns:w10="urn:schemas-microsoft-com:office:word" xmlns:w="http://schemas.openxmlformats.org/wordprocessingml/2006/main" xmlns:w14="http://schemas.microsoft.com/office/word/2010/wordml" xmlns:w15="http://schemas.microsoft.com/office/word/2012/wordml" xmlns:w16cid="http://schemas.microsoft.com/office/word/2016/wordml/cid" xmlns:w16se="http://schemas.microsoft.com/office/word/2015/wordml/symex" xmlns:wpg="http://schemas.microsoft.com/office/word/2010/wordprocessingGroup" xmlns:wpi="http://schemas.microsoft.com/office/word/2010/wordprocessingInk" xmlns:wne="http://schemas.microsoft.com/office/word/2006/wordml" xmlns:wps="http://schemas.microsoft.com/office/word/2010/wordprocessingShape" mc:Ignorable="w14 w15 w16se w16cid wp14">
+<w:ftr xmlns:wpc="http://schemas.microsoft.com/office/word/2010/wordprocessingCanvas" xmlns:mc="http://schemas.openxmlformats.org/markup-compatibility/2006" xmlns:o="urn:schemas-microsoft-com:office:office" xmlns:r="http://schemas.openxmlformats.org/officeDocument/2006/relationships" xmlns:m="http://schemas.openxmlformats.org/officeDocument/2006/math" xmlns:v="urn:schemas-microsoft-com:vml" xmlns:wp14="http://schemas.microsoft.com/office/word/2010/wordprocessingDrawing" xmlns:wp="http://schemas.openxmlformats.org/drawingml/2006/wordprocessingDrawing" xmlns:w10="urn:schemas-microsoft-com:office:word" xmlns:w="http://schemas.openxmlformats.org/wordprocessingml/2006/main" xmlns:w14="http://schemas.microsoft.com/office/word/2010/wordml" xmlns:w15="http://schemas.microsoft.com/office/word/2012/wordml" xmlns:wpg="http://schemas.microsoft.com/office/word/2010/wordprocessingGroup" xmlns:wpi="http://schemas.microsoft.com/office/word/2010/wordprocessingInk" xmlns:wne="http://schemas.microsoft.com/office/word/2006/wordml" xmlns:wps="http://schemas.microsoft.com/office/word/2010/wordprocessingShape" mc:Ignorable="w14 w15 wp14">
   <w:p>
     <w:pPr>
-      <w:pStyle w:val="Titre1"/>
+      <w:pStyle w:val="Heading1"/>
     </w:pPr>
     <w:r>
       <w:rPr>
@@ -158,7 +192,7 @@
 </file>
 
 <file path=word/footnotes.xml><?xml version="1.0" encoding="utf-8"?>
-<w:footnotes xmlns:wpc="http://schemas.microsoft.com/office/word/2010/wordprocessingCanvas" xmlns:cx="http://schemas.microsoft.com/office/drawing/2014/chartex" xmlns:cx1="http://schemas.microsoft.com/office/drawing/2015/9/8/chartex" xmlns:cx2="http://schemas.microsoft.com/office/drawing/2015/10/21/chartex" xmlns:cx3="http://schemas.microsoft.com/office/drawing/2016/5/9/chartex" xmlns:cx4="http://schemas.microsoft.com/office/drawing/2016/5/10/chartex" xmlns:cx5="http://schemas.microsoft.com/office/drawing/2016/5/11/chartex" xmlns:cx6="http://schemas.microsoft.com/office/drawing/2016/5/12/chartex" xmlns:cx7="http://schemas.microsoft.com/office/drawing/2016/5/13/chartex" xmlns:cx8="http://schemas.microsoft.com/office/drawing/2016/5/14/chartex" xmlns:mc="http://schemas.openxmlformats.org/markup-compatibility/2006" xmlns:aink="http://schemas.microsoft.com/office/drawing/2016/ink" xmlns:am3d="http://schemas.microsoft.com/office/drawing/2017/model3d" xmlns:o="urn:schemas-microsoft-com:office:office" xmlns:r="http://schemas.openxmlformats.org/officeDocument/2006/relationships" xmlns:m="http://schemas.openxmlformats.org/officeDocument/2006/math" xmlns:v="urn:schemas-microsoft-com:vml" xmlns:wp14="http://schemas.microsoft.com/office/word/2010/wordprocessingDrawing" xmlns:wp="http://schemas.openxmlformats.org/drawingml/2006/wordprocessingDrawing" xmlns:w10="urn:schemas-microsoft-com:office:word" xmlns:w="http://schemas.openxmlformats.org/wordprocessingml/2006/main" xmlns:w14="http://schemas.microsoft.com/office/word/2010/wordml" xmlns:w15="http://schemas.microsoft.com/office/word/2012/wordml" xmlns:w16cid="http://schemas.microsoft.com/office/word/2016/wordml/cid" xmlns:w16se="http://schemas.microsoft.com/office/word/2015/wordml/symex" xmlns:wpg="http://schemas.microsoft.com/office/word/2010/wordprocessingGroup" xmlns:wpi="http://schemas.microsoft.com/office/word/2010/wordprocessingInk" xmlns:wne="http://schemas.microsoft.com/office/word/2006/wordml" xmlns:wps="http://schemas.microsoft.com/office/word/2010/wordprocessingShape" mc:Ignorable="w14 w15 w16se w16cid wp14">
+<w:footnotes xmlns:wpc="http://schemas.microsoft.com/office/word/2010/wordprocessingCanvas" xmlns:mc="http://schemas.openxmlformats.org/markup-compatibility/2006" xmlns:o="urn:schemas-microsoft-com:office:office" xmlns:r="http://schemas.openxmlformats.org/officeDocument/2006/relationships" xmlns:m="http://schemas.openxmlformats.org/officeDocument/2006/math" xmlns:v="urn:schemas-microsoft-com:vml" xmlns:wp14="http://schemas.microsoft.com/office/word/2010/wordprocessingDrawing" xmlns:wp="http://schemas.openxmlformats.org/drawingml/2006/wordprocessingDrawing" xmlns:w10="urn:schemas-microsoft-com:office:word" xmlns:w="http://schemas.openxmlformats.org/wordprocessingml/2006/main" xmlns:w14="http://schemas.microsoft.com/office/word/2010/wordml" xmlns:w15="http://schemas.microsoft.com/office/word/2012/wordml" xmlns:wpg="http://schemas.microsoft.com/office/word/2010/wordprocessingGroup" xmlns:wpi="http://schemas.microsoft.com/office/word/2010/wordprocessingInk" xmlns:wne="http://schemas.microsoft.com/office/word/2006/wordml" xmlns:wps="http://schemas.microsoft.com/office/word/2010/wordprocessingShape" mc:Ignorable="w14 w15 wp14">
   <w:footnote w:type="separator" w:id="-1">
     <w:p>
       <w:r>
@@ -177,10 +211,10 @@
 </file>
 
 <file path=word/header1.xml><?xml version="1.0" encoding="utf-8"?>
-<w:hdr xmlns:wpc="http://schemas.microsoft.com/office/word/2010/wordprocessingCanvas" xmlns:cx="http://schemas.microsoft.com/office/drawing/2014/chartex" xmlns:cx1="http://schemas.microsoft.com/office/drawing/2015/9/8/chartex" xmlns:cx2="http://schemas.microsoft.com/office/drawing/2015/10/21/chartex" xmlns:cx3="http://schemas.microsoft.com/office/drawing/2016/5/9/chartex" xmlns:cx4="http://schemas.microsoft.com/office/drawing/2016/5/10/chartex" xmlns:cx5="http://schemas.microsoft.com/office/drawing/2016/5/11/chartex" xmlns:cx6="http://schemas.microsoft.com/office/drawing/2016/5/12/chartex" xmlns:cx7="http://schemas.microsoft.com/office/drawing/2016/5/13/chartex" xmlns:cx8="http://schemas.microsoft.com/office/drawing/2016/5/14/chartex" xmlns:mc="http://schemas.openxmlformats.org/markup-compatibility/2006" xmlns:aink="http://schemas.microsoft.com/office/drawing/2016/ink" xmlns:am3d="http://schemas.microsoft.com/office/drawing/2017/model3d" xmlns:o="urn:schemas-microsoft-com:office:office" xmlns:r="http://schemas.openxmlformats.org/officeDocument/2006/relationships" xmlns:m="http://schemas.openxmlformats.org/officeDocument/2006/math" xmlns:v="urn:schemas-microsoft-com:vml" xmlns:wp14="http://schemas.microsoft.com/office/word/2010/wordprocessingDrawing" xmlns:wp="http://schemas.openxmlformats.org/drawingml/2006/wordprocessingDrawing" xmlns:w10="urn:schemas-microsoft-com:office:word" xmlns:w="http://schemas.openxmlformats.org/wordprocessingml/2006/main" xmlns:w14="http://schemas.microsoft.com/office/word/2010/wordml" xmlns:w15="http://schemas.microsoft.com/office/word/2012/wordml" xmlns:w16cid="http://schemas.microsoft.com/office/word/2016/wordml/cid" xmlns:w16se="http://schemas.microsoft.com/office/word/2015/wordml/symex" xmlns:wpg="http://schemas.microsoft.com/office/word/2010/wordprocessingGroup" xmlns:wpi="http://schemas.microsoft.com/office/word/2010/wordprocessingInk" xmlns:wne="http://schemas.microsoft.com/office/word/2006/wordml" xmlns:wps="http://schemas.microsoft.com/office/word/2010/wordprocessingShape" mc:Ignorable="w14 w15 w16se w16cid wp14">
+<w:hdr xmlns:wpc="http://schemas.microsoft.com/office/word/2010/wordprocessingCanvas" xmlns:mc="http://schemas.openxmlformats.org/markup-compatibility/2006" xmlns:o="urn:schemas-microsoft-com:office:office" xmlns:r="http://schemas.openxmlformats.org/officeDocument/2006/relationships" xmlns:m="http://schemas.openxmlformats.org/officeDocument/2006/math" xmlns:v="urn:schemas-microsoft-com:vml" xmlns:wp14="http://schemas.microsoft.com/office/word/2010/wordprocessingDrawing" xmlns:wp="http://schemas.openxmlformats.org/drawingml/2006/wordprocessingDrawing" xmlns:w10="urn:schemas-microsoft-com:office:word" xmlns:w="http://schemas.openxmlformats.org/wordprocessingml/2006/main" xmlns:w14="http://schemas.microsoft.com/office/word/2010/wordml" xmlns:w15="http://schemas.microsoft.com/office/word/2012/wordml" xmlns:wpg="http://schemas.microsoft.com/office/word/2010/wordprocessingGroup" xmlns:wpi="http://schemas.microsoft.com/office/word/2010/wordprocessingInk" xmlns:wne="http://schemas.microsoft.com/office/word/2006/wordml" xmlns:wps="http://schemas.microsoft.com/office/word/2010/wordprocessingShape" mc:Ignorable="w14 w15 wp14">
   <w:p>
     <w:pPr>
-      <w:pStyle w:val="Titre2"/>
+      <w:pStyle w:val="Heading2"/>
       <w:jc w:val="right"/>
     </w:pPr>
     <w:r>
@@ -253,23 +287,28 @@
   </w:p>
   <w:p>
     <w:pPr>
-      <w:pStyle w:val="Titre2"/>
+      <w:pStyle w:val="Heading2"/>
       <w:jc w:val="right"/>
     </w:pPr>
     <w:r>
-      <w:t>Group 6 – Système Ticketing</w:t>
+      <w:t xml:space="preserve">Group 6 – Système </w:t>
     </w:r>
+    <w:proofErr w:type="spellStart"/>
+    <w:r>
+      <w:t>Ticketing</w:t>
+    </w:r>
+    <w:proofErr w:type="spellEnd"/>
   </w:p>
   <w:p>
     <w:pPr>
-      <w:pStyle w:val="En-tte"/>
+      <w:pStyle w:val="Header"/>
     </w:pPr>
   </w:p>
 </w:hdr>
 </file>
 
 <file path=word/numbering.xml><?xml version="1.0" encoding="utf-8"?>
-<w:numbering xmlns:wpc="http://schemas.microsoft.com/office/word/2010/wordprocessingCanvas" xmlns:cx="http://schemas.microsoft.com/office/drawing/2014/chartex" xmlns:cx1="http://schemas.microsoft.com/office/drawing/2015/9/8/chartex" xmlns:cx2="http://schemas.microsoft.com/office/drawing/2015/10/21/chartex" xmlns:cx3="http://schemas.microsoft.com/office/drawing/2016/5/9/chartex" xmlns:cx4="http://schemas.microsoft.com/office/drawing/2016/5/10/chartex" xmlns:cx5="http://schemas.microsoft.com/office/drawing/2016/5/11/chartex" xmlns:cx6="http://schemas.microsoft.com/office/drawing/2016/5/12/chartex" xmlns:cx7="http://schemas.microsoft.com/office/drawing/2016/5/13/chartex" xmlns:cx8="http://schemas.microsoft.com/office/drawing/2016/5/14/chartex" xmlns:mc="http://schemas.openxmlformats.org/markup-compatibility/2006" xmlns:aink="http://schemas.microsoft.com/office/drawing/2016/ink" xmlns:am3d="http://schemas.microsoft.com/office/drawing/2017/model3d" xmlns:o="urn:schemas-microsoft-com:office:office" xmlns:r="http://schemas.openxmlformats.org/officeDocument/2006/relationships" xmlns:m="http://schemas.openxmlformats.org/officeDocument/2006/math" xmlns:v="urn:schemas-microsoft-com:vml" xmlns:wp14="http://schemas.microsoft.com/office/word/2010/wordprocessingDrawing" xmlns:wp="http://schemas.openxmlformats.org/drawingml/2006/wordprocessingDrawing" xmlns:w10="urn:schemas-microsoft-com:office:word" xmlns:w="http://schemas.openxmlformats.org/wordprocessingml/2006/main" xmlns:w14="http://schemas.microsoft.com/office/word/2010/wordml" xmlns:w15="http://schemas.microsoft.com/office/word/2012/wordml" xmlns:w16cid="http://schemas.microsoft.com/office/word/2016/wordml/cid" xmlns:w16se="http://schemas.microsoft.com/office/word/2015/wordml/symex" xmlns:wpg="http://schemas.microsoft.com/office/word/2010/wordprocessingGroup" xmlns:wpi="http://schemas.microsoft.com/office/word/2010/wordprocessingInk" xmlns:wne="http://schemas.microsoft.com/office/word/2006/wordml" xmlns:wps="http://schemas.microsoft.com/office/word/2010/wordprocessingShape" mc:Ignorable="w14 w15 w16se w16cid wp14">
+<w:numbering xmlns:wpc="http://schemas.microsoft.com/office/word/2010/wordprocessingCanvas" xmlns:mc="http://schemas.openxmlformats.org/markup-compatibility/2006" xmlns:o="urn:schemas-microsoft-com:office:office" xmlns:r="http://schemas.openxmlformats.org/officeDocument/2006/relationships" xmlns:m="http://schemas.openxmlformats.org/officeDocument/2006/math" xmlns:v="urn:schemas-microsoft-com:vml" xmlns:wp14="http://schemas.microsoft.com/office/word/2010/wordprocessingDrawing" xmlns:wp="http://schemas.openxmlformats.org/drawingml/2006/wordprocessingDrawing" xmlns:w10="urn:schemas-microsoft-com:office:word" xmlns:w="http://schemas.openxmlformats.org/wordprocessingml/2006/main" xmlns:w14="http://schemas.microsoft.com/office/word/2010/wordml" xmlns:w15="http://schemas.microsoft.com/office/word/2012/wordml" xmlns:wpg="http://schemas.microsoft.com/office/word/2010/wordprocessingGroup" xmlns:wpi="http://schemas.microsoft.com/office/word/2010/wordprocessingInk" xmlns:wne="http://schemas.microsoft.com/office/word/2006/wordml" xmlns:wps="http://schemas.microsoft.com/office/word/2010/wordprocessingShape" mc:Ignorable="w14 w15 wp14">
   <w:abstractNum w:abstractNumId="0" w15:restartNumberingAfterBreak="0">
     <w:nsid w:val="67A61163"/>
     <w:multiLevelType w:val="hybridMultilevel"/>
@@ -390,7 +429,7 @@
 </file>
 
 <file path=word/styles.xml><?xml version="1.0" encoding="utf-8"?>
-<w:styles xmlns:mc="http://schemas.openxmlformats.org/markup-compatibility/2006" xmlns:r="http://schemas.openxmlformats.org/officeDocument/2006/relationships" xmlns:w="http://schemas.openxmlformats.org/wordprocessingml/2006/main" xmlns:w14="http://schemas.microsoft.com/office/word/2010/wordml" xmlns:w15="http://schemas.microsoft.com/office/word/2012/wordml" xmlns:w16cid="http://schemas.microsoft.com/office/word/2016/wordml/cid" xmlns:w16se="http://schemas.microsoft.com/office/word/2015/wordml/symex" mc:Ignorable="w14 w15 w16se w16cid">
+<w:styles xmlns:mc="http://schemas.openxmlformats.org/markup-compatibility/2006" xmlns:r="http://schemas.openxmlformats.org/officeDocument/2006/relationships" xmlns:w="http://schemas.openxmlformats.org/wordprocessingml/2006/main" xmlns:w14="http://schemas.microsoft.com/office/word/2010/wordml" xmlns:w15="http://schemas.microsoft.com/office/word/2012/wordml" mc:Ignorable="w14 w15">
   <w:docDefaults>
     <w:rPrDefault>
       <w:rPr>
@@ -406,7 +445,7 @@
       </w:pPr>
     </w:pPrDefault>
   </w:docDefaults>
-  <w:latentStyles w:defLockedState="0" w:defUIPriority="99" w:defSemiHidden="0" w:defUnhideWhenUsed="0" w:defQFormat="0" w:count="376">
+  <w:latentStyles w:defLockedState="0" w:defUIPriority="99" w:defSemiHidden="0" w:defUnhideWhenUsed="0" w:defQFormat="0" w:count="371">
     <w:lsdException w:name="Normal" w:uiPriority="0" w:qFormat="1"/>
     <w:lsdException w:name="heading 1" w:uiPriority="9" w:qFormat="1"/>
     <w:lsdException w:name="heading 2" w:semiHidden="1" w:uiPriority="9" w:unhideWhenUsed="1" w:qFormat="1"/>
@@ -778,11 +817,6 @@
     <w:lsdException w:name="List Table 5 Dark Accent 6" w:uiPriority="50"/>
     <w:lsdException w:name="List Table 6 Colorful Accent 6" w:uiPriority="51"/>
     <w:lsdException w:name="List Table 7 Colorful Accent 6" w:uiPriority="52"/>
-    <w:lsdException w:name="Mention" w:semiHidden="1" w:unhideWhenUsed="1"/>
-    <w:lsdException w:name="Smart Hyperlink" w:semiHidden="1" w:unhideWhenUsed="1"/>
-    <w:lsdException w:name="Hashtag" w:semiHidden="1" w:unhideWhenUsed="1"/>
-    <w:lsdException w:name="Unresolved Mention" w:semiHidden="1" w:unhideWhenUsed="1"/>
-    <w:lsdException w:name="Smart Link" w:semiHidden="1" w:unhideWhenUsed="1"/>
   </w:latentStyles>
   <w:style w:type="paragraph" w:default="1" w:styleId="Normal">
     <w:name w:val="Normal"/>
@@ -793,11 +827,11 @@
       <w:ind w:left="709"/>
     </w:pPr>
   </w:style>
-  <w:style w:type="paragraph" w:styleId="Titre1">
+  <w:style w:type="paragraph" w:styleId="Heading1">
     <w:name w:val="heading 1"/>
     <w:basedOn w:val="Normal"/>
     <w:next w:val="Normal"/>
-    <w:link w:val="Titre1Car"/>
+    <w:link w:val="Heading1Char"/>
     <w:uiPriority w:val="9"/>
     <w:qFormat/>
     <w:rsid w:val="00A25E20"/>
@@ -818,11 +852,11 @@
       <w:u w:val="single"/>
     </w:rPr>
   </w:style>
-  <w:style w:type="paragraph" w:styleId="Titre2">
+  <w:style w:type="paragraph" w:styleId="Heading2">
     <w:name w:val="heading 2"/>
     <w:basedOn w:val="Normal"/>
     <w:next w:val="Normal"/>
-    <w:link w:val="Titre2Car"/>
+    <w:link w:val="Heading2Char"/>
     <w:uiPriority w:val="9"/>
     <w:unhideWhenUsed/>
     <w:qFormat/>
@@ -841,13 +875,13 @@
       <w:szCs w:val="26"/>
     </w:rPr>
   </w:style>
-  <w:style w:type="character" w:default="1" w:styleId="Policepardfaut">
+  <w:style w:type="character" w:default="1" w:styleId="DefaultParagraphFont">
     <w:name w:val="Default Paragraph Font"/>
     <w:uiPriority w:val="1"/>
     <w:semiHidden/>
     <w:unhideWhenUsed/>
   </w:style>
-  <w:style w:type="table" w:default="1" w:styleId="TableauNormal">
+  <w:style w:type="table" w:default="1" w:styleId="TableNormal">
     <w:name w:val="Normal Table"/>
     <w:uiPriority w:val="99"/>
     <w:semiHidden/>
@@ -862,16 +896,16 @@
       </w:tblCellMar>
     </w:tblPr>
   </w:style>
-  <w:style w:type="numbering" w:default="1" w:styleId="Aucuneliste">
+  <w:style w:type="numbering" w:default="1" w:styleId="NoList">
     <w:name w:val="No List"/>
     <w:uiPriority w:val="99"/>
     <w:semiHidden/>
     <w:unhideWhenUsed/>
   </w:style>
-  <w:style w:type="paragraph" w:styleId="En-tte">
+  <w:style w:type="paragraph" w:styleId="Header">
     <w:name w:val="header"/>
     <w:basedOn w:val="Normal"/>
-    <w:link w:val="En-tteCar"/>
+    <w:link w:val="HeaderChar"/>
     <w:uiPriority w:val="99"/>
     <w:unhideWhenUsed/>
     <w:rsid w:val="00855A84"/>
@@ -883,17 +917,17 @@
       <w:spacing w:after="0" w:line="240" w:lineRule="auto"/>
     </w:pPr>
   </w:style>
-  <w:style w:type="character" w:customStyle="1" w:styleId="En-tteCar">
-    <w:name w:val="En-tête Car"/>
-    <w:basedOn w:val="Policepardfaut"/>
-    <w:link w:val="En-tte"/>
+  <w:style w:type="character" w:customStyle="1" w:styleId="HeaderChar">
+    <w:name w:val="Header Char"/>
+    <w:basedOn w:val="DefaultParagraphFont"/>
+    <w:link w:val="Header"/>
     <w:uiPriority w:val="99"/>
     <w:rsid w:val="00855A84"/>
   </w:style>
-  <w:style w:type="paragraph" w:styleId="Pieddepage">
+  <w:style w:type="paragraph" w:styleId="Footer">
     <w:name w:val="footer"/>
     <w:basedOn w:val="Normal"/>
-    <w:link w:val="PieddepageCar"/>
+    <w:link w:val="FooterChar"/>
     <w:uiPriority w:val="99"/>
     <w:unhideWhenUsed/>
     <w:rsid w:val="00855A84"/>
@@ -905,17 +939,17 @@
       <w:spacing w:after="0" w:line="240" w:lineRule="auto"/>
     </w:pPr>
   </w:style>
-  <w:style w:type="character" w:customStyle="1" w:styleId="PieddepageCar">
-    <w:name w:val="Pied de page Car"/>
-    <w:basedOn w:val="Policepardfaut"/>
-    <w:link w:val="Pieddepage"/>
+  <w:style w:type="character" w:customStyle="1" w:styleId="FooterChar">
+    <w:name w:val="Footer Char"/>
+    <w:basedOn w:val="DefaultParagraphFont"/>
+    <w:link w:val="Footer"/>
     <w:uiPriority w:val="99"/>
     <w:rsid w:val="00855A84"/>
   </w:style>
-  <w:style w:type="character" w:customStyle="1" w:styleId="Titre2Car">
-    <w:name w:val="Titre 2 Car"/>
-    <w:basedOn w:val="Policepardfaut"/>
-    <w:link w:val="Titre2"/>
+  <w:style w:type="character" w:customStyle="1" w:styleId="Heading2Char">
+    <w:name w:val="Heading 2 Char"/>
+    <w:basedOn w:val="DefaultParagraphFont"/>
+    <w:link w:val="Heading2"/>
     <w:uiPriority w:val="9"/>
     <w:rsid w:val="00A25E20"/>
     <w:rPr>
@@ -925,10 +959,10 @@
       <w:szCs w:val="26"/>
     </w:rPr>
   </w:style>
-  <w:style w:type="character" w:customStyle="1" w:styleId="Titre1Car">
-    <w:name w:val="Titre 1 Car"/>
-    <w:basedOn w:val="Policepardfaut"/>
-    <w:link w:val="Titre1"/>
+  <w:style w:type="character" w:customStyle="1" w:styleId="Heading1Char">
+    <w:name w:val="Heading 1 Char"/>
+    <w:basedOn w:val="DefaultParagraphFont"/>
+    <w:link w:val="Heading1"/>
     <w:uiPriority w:val="9"/>
     <w:rsid w:val="00A25E20"/>
     <w:rPr>
@@ -941,7 +975,7 @@
       <w:u w:val="single"/>
     </w:rPr>
   </w:style>
-  <w:style w:type="paragraph" w:styleId="Paragraphedeliste">
+  <w:style w:type="paragraph" w:styleId="ListParagraph">
     <w:name w:val="List Paragraph"/>
     <w:basedOn w:val="Normal"/>
     <w:uiPriority w:val="34"/>

</xml_diff>